<commit_message>
Fix name font size and capitalize
</commit_message>
<xml_diff>
--- a/MultiPage/AakashPahujaResume.docx
+++ b/MultiPage/AakashPahujaResume.docx
@@ -104,17 +104,18 @@
           <w:sz w:val="32"/>
           <w:szCs w:val="32"/>
         </w:rPr>
-        <w:t>A a</w:t>
+        <w:t xml:space="preserve">A </w:t>
       </w:r>
       <w:r>
         <w:rPr>
           <w:rFonts w:cs="Calibri"/>
           <w:b/>
           <w:bCs/>
-          <w:sz w:val="32"/>
-          <w:szCs w:val="32"/>
-        </w:rPr>
-        <w:t xml:space="preserve"> k a s </w:t>
+          <w:noProof/>
+          <w:sz w:val="24"/>
+          <w:szCs w:val="24"/>
+        </w:rPr>
+        <w:t>A K A S H</w:t>
       </w:r>
       <w:r>
         <w:rPr>
@@ -125,17 +126,7 @@
           <w:sz w:val="32"/>
           <w:szCs w:val="32"/>
         </w:rPr>
-        <w:t>h  P</w:t>
-      </w:r>
-      <w:r>
-        <w:rPr>
-          <w:rFonts w:cs="Calibri"/>
-          <w:b/>
-          <w:bCs/>
-          <w:sz w:val="32"/>
-          <w:szCs w:val="32"/>
-        </w:rPr>
-        <w:t xml:space="preserve"> </w:t>
+        <w:t xml:space="preserve">  </w:t>
       </w:r>
       <w:r>
         <w:rPr>
@@ -146,18 +137,21 @@
           <w:sz w:val="32"/>
           <w:szCs w:val="32"/>
         </w:rPr>
-        <w:t>a h u</w:t>
+        <w:t xml:space="preserve">P </w:t>
       </w:r>
       <w:r>
         <w:rPr>
           <w:rFonts w:cs="Calibri"/>
           <w:b/>
           <w:bCs/>
-          <w:sz w:val="32"/>
-          <w:szCs w:val="32"/>
-        </w:rPr>
-        <w:t xml:space="preserve"> j a</w:t>
-      </w:r>
+          <w:noProof/>
+          <w:sz w:val="24"/>
+          <w:szCs w:val="24"/>
+        </w:rPr>
+        <w:t>A H U J A</w:t>
+      </w:r>
+      <w:bookmarkStart w:id="0" w:name="_GoBack"/>
+      <w:bookmarkEnd w:id="0"/>
     </w:p>
     <w:p>
       <w:pPr>
@@ -2687,7 +2681,7 @@
         </w:rPr>
         <w:t xml:space="preserve"> 2.0</w:t>
       </w:r>
-      <w:bookmarkStart w:id="0" w:name="_Hlk509951932"/>
+      <w:bookmarkStart w:id="1" w:name="_Hlk509951932"/>
       <w:r>
         <w:rPr>
           <w:rFonts w:cs="Calibri"/>
@@ -2783,7 +2777,7 @@
         </w:rPr>
         <w:t>.</w:t>
       </w:r>
-      <w:bookmarkEnd w:id="0"/>
+      <w:bookmarkEnd w:id="1"/>
     </w:p>
     <w:p>
       <w:pPr>
@@ -3156,8 +3150,6 @@
         </w:rPr>
         <w:t xml:space="preserve"> Next.js</w:t>
       </w:r>
-      <w:bookmarkStart w:id="1" w:name="_GoBack"/>
-      <w:bookmarkEnd w:id="1"/>
       <w:r>
         <w:rPr>
           <w:rFonts w:cs="Calibri"/>

</xml_diff>

<commit_message>
[Resume] Add latest resume
</commit_message>
<xml_diff>
--- a/MultiPage/AakashPahujaResume.docx
+++ b/MultiPage/AakashPahujaResume.docx
@@ -150,8 +150,6 @@
         </w:rPr>
         <w:t>A H U J A</w:t>
       </w:r>
-      <w:bookmarkStart w:id="0" w:name="_GoBack"/>
-      <w:bookmarkEnd w:id="0"/>
     </w:p>
     <w:p>
       <w:pPr>
@@ -251,7 +249,7 @@
         <w:spacing w:after="0" w:line="286" w:lineRule="auto"/>
         <w:jc w:val="right"/>
         <w:rPr>
-          <w:rFonts w:ascii="Times New Roman" w:hAnsi="Times New Roman"/>
+          <w:rFonts w:cs="Calibri"/>
           <w:sz w:val="18"/>
           <w:szCs w:val="18"/>
         </w:rPr>
@@ -290,6 +288,426 @@
         </w:rPr>
         <w:t>@gmail.com</w:t>
       </w:r>
+    </w:p>
+    <w:p>
+      <w:pPr>
+        <w:widowControl w:val="0"/>
+        <w:autoSpaceDE w:val="0"/>
+        <w:autoSpaceDN w:val="0"/>
+        <w:adjustRightInd w:val="0"/>
+        <w:spacing w:after="0" w:line="240" w:lineRule="auto"/>
+        <w:rPr>
+          <w:rFonts w:ascii="Times New Roman" w:hAnsi="Times New Roman"/>
+          <w:sz w:val="24"/>
+          <w:szCs w:val="24"/>
+        </w:rPr>
+      </w:pPr>
+      <w:r>
+        <w:rPr>
+          <w:rFonts w:cs="Calibri"/>
+          <w:b/>
+          <w:bCs/>
+        </w:rPr>
+        <w:t>E</w:t>
+      </w:r>
+      <w:r>
+        <w:rPr>
+          <w:rFonts w:cs="Calibri"/>
+          <w:b/>
+          <w:bCs/>
+          <w:sz w:val="18"/>
+          <w:szCs w:val="18"/>
+        </w:rPr>
+        <w:t>DUCATION</w:t>
+      </w:r>
+    </w:p>
+    <w:p>
+      <w:pPr>
+        <w:widowControl w:val="0"/>
+        <w:autoSpaceDE w:val="0"/>
+        <w:autoSpaceDN w:val="0"/>
+        <w:adjustRightInd w:val="0"/>
+        <w:spacing w:after="0" w:line="26" w:lineRule="exact"/>
+        <w:rPr>
+          <w:rFonts w:ascii="Times New Roman" w:hAnsi="Times New Roman"/>
+          <w:sz w:val="24"/>
+          <w:szCs w:val="24"/>
+        </w:rPr>
+      </w:pPr>
+      <w:r>
+        <w:rPr>
+          <w:noProof/>
+        </w:rPr>
+        <mc:AlternateContent>
+          <mc:Choice Requires="wps">
+            <w:drawing>
+              <wp:anchor distT="0" distB="0" distL="114300" distR="114300" simplePos="0" relativeHeight="251666944" behindDoc="1" locked="0" layoutInCell="0" allowOverlap="1" wp14:anchorId="1177D8D4" wp14:editId="3DC5FC41">
+                <wp:simplePos x="0" y="0"/>
+                <wp:positionH relativeFrom="column">
+                  <wp:posOffset>-68580</wp:posOffset>
+                </wp:positionH>
+                <wp:positionV relativeFrom="paragraph">
+                  <wp:posOffset>17145</wp:posOffset>
+                </wp:positionV>
+                <wp:extent cx="6537960" cy="0"/>
+                <wp:effectExtent l="0" t="0" r="0" b="0"/>
+                <wp:wrapNone/>
+                <wp:docPr id="2" name="Line 8"/>
+                <wp:cNvGraphicFramePr>
+                  <a:graphicFrameLocks xmlns:a="http://schemas.openxmlformats.org/drawingml/2006/main"/>
+                </wp:cNvGraphicFramePr>
+                <a:graphic xmlns:a="http://schemas.openxmlformats.org/drawingml/2006/main">
+                  <a:graphicData uri="http://schemas.microsoft.com/office/word/2010/wordprocessingShape">
+                    <wps:wsp>
+                      <wps:cNvCnPr>
+                        <a:cxnSpLocks noChangeShapeType="1"/>
+                      </wps:cNvCnPr>
+                      <wps:spPr bwMode="auto">
+                        <a:xfrm>
+                          <a:off x="0" y="0"/>
+                          <a:ext cx="6537960" cy="0"/>
+                        </a:xfrm>
+                        <a:prstGeom prst="line">
+                          <a:avLst/>
+                        </a:prstGeom>
+                        <a:noFill/>
+                        <a:ln w="6095">
+                          <a:solidFill>
+                            <a:srgbClr val="000000"/>
+                          </a:solidFill>
+                          <a:round/>
+                          <a:headEnd/>
+                          <a:tailEnd/>
+                        </a:ln>
+                        <a:extLst>
+                          <a:ext uri="{909E8E84-426E-40DD-AFC4-6F175D3DCCD1}">
+                            <a14:hiddenFill xmlns:a14="http://schemas.microsoft.com/office/drawing/2010/main">
+                              <a:noFill/>
+                            </a14:hiddenFill>
+                          </a:ext>
+                        </a:extLst>
+                      </wps:spPr>
+                      <wps:bodyPr/>
+                    </wps:wsp>
+                  </a:graphicData>
+                </a:graphic>
+                <wp14:sizeRelH relativeFrom="page">
+                  <wp14:pctWidth>0</wp14:pctWidth>
+                </wp14:sizeRelH>
+                <wp14:sizeRelV relativeFrom="page">
+                  <wp14:pctHeight>0</wp14:pctHeight>
+                </wp14:sizeRelV>
+              </wp:anchor>
+            </w:drawing>
+          </mc:Choice>
+          <mc:Fallback>
+            <w:pict>
+              <v:line w14:anchorId="575B7D1D" id="Line 8" o:spid="_x0000_s1026" style="position:absolute;z-index:-251649536;visibility:visible;mso-wrap-style:square;mso-width-percent:0;mso-height-percent:0;mso-wrap-distance-left:9pt;mso-wrap-distance-top:0;mso-wrap-distance-right:9pt;mso-wrap-distance-bottom:0;mso-position-horizontal:absolute;mso-position-horizontal-relative:text;mso-position-vertical:absolute;mso-position-vertical-relative:text;mso-width-percent:0;mso-height-percent:0;mso-width-relative:page;mso-height-relative:page" from="-5.4pt,1.35pt" to="509.4pt,1.35pt" o:gfxdata="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" o:allowincell="f" strokeweight=".16931mm"/>
+            </w:pict>
+          </mc:Fallback>
+        </mc:AlternateContent>
+      </w:r>
+    </w:p>
+    <w:p>
+      <w:pPr>
+        <w:widowControl w:val="0"/>
+        <w:tabs>
+          <w:tab w:val="left" w:pos="3340"/>
+          <w:tab w:val="left" w:pos="8140"/>
+        </w:tabs>
+        <w:autoSpaceDE w:val="0"/>
+        <w:autoSpaceDN w:val="0"/>
+        <w:adjustRightInd w:val="0"/>
+        <w:spacing w:after="0" w:line="240" w:lineRule="auto"/>
+        <w:rPr>
+          <w:rFonts w:ascii="Times New Roman" w:hAnsi="Times New Roman"/>
+          <w:sz w:val="24"/>
+          <w:szCs w:val="24"/>
+        </w:rPr>
+      </w:pPr>
+      <w:r>
+        <w:rPr>
+          <w:rFonts w:cs="Calibri"/>
+          <w:b/>
+          <w:bCs/>
+        </w:rPr>
+        <w:t>Ambala, IN</w:t>
+      </w:r>
+      <w:r>
+        <w:rPr>
+          <w:rFonts w:ascii="Times New Roman" w:hAnsi="Times New Roman"/>
+          <w:sz w:val="24"/>
+          <w:szCs w:val="24"/>
+        </w:rPr>
+        <w:tab/>
+      </w:r>
+      <w:r>
+        <w:rPr>
+          <w:rFonts w:cs="Calibri"/>
+          <w:b/>
+          <w:bCs/>
+        </w:rPr>
+        <w:t>Maharishi Markandeshwar University</w:t>
+      </w:r>
+      <w:r>
+        <w:rPr>
+          <w:rFonts w:ascii="Times New Roman" w:hAnsi="Times New Roman"/>
+          <w:sz w:val="24"/>
+          <w:szCs w:val="24"/>
+        </w:rPr>
+        <w:tab/>
+        <w:t xml:space="preserve"> </w:t>
+      </w:r>
+      <w:r>
+        <w:rPr>
+          <w:rFonts w:cs="Calibri"/>
+          <w:b/>
+          <w:bCs/>
+          <w:sz w:val="21"/>
+          <w:szCs w:val="21"/>
+        </w:rPr>
+        <w:t>Fall 2013 – May 2017</w:t>
+      </w:r>
+    </w:p>
+    <w:p>
+      <w:pPr>
+        <w:widowControl w:val="0"/>
+        <w:autoSpaceDE w:val="0"/>
+        <w:autoSpaceDN w:val="0"/>
+        <w:adjustRightInd w:val="0"/>
+        <w:spacing w:after="0" w:line="4" w:lineRule="exact"/>
+        <w:rPr>
+          <w:rFonts w:ascii="Times New Roman" w:hAnsi="Times New Roman"/>
+          <w:sz w:val="24"/>
+          <w:szCs w:val="24"/>
+        </w:rPr>
+      </w:pPr>
+    </w:p>
+    <w:p>
+      <w:pPr>
+        <w:widowControl w:val="0"/>
+        <w:numPr>
+          <w:ilvl w:val="0"/>
+          <w:numId w:val="1"/>
+        </w:numPr>
+        <w:tabs>
+          <w:tab w:val="clear" w:pos="720"/>
+          <w:tab w:val="num" w:pos="260"/>
+        </w:tabs>
+        <w:overflowPunct w:val="0"/>
+        <w:autoSpaceDE w:val="0"/>
+        <w:autoSpaceDN w:val="0"/>
+        <w:adjustRightInd w:val="0"/>
+        <w:spacing w:after="0" w:line="240" w:lineRule="auto"/>
+        <w:ind w:left="260" w:hanging="188"/>
+        <w:jc w:val="both"/>
+        <w:rPr>
+          <w:rFonts w:ascii="Arial" w:hAnsi="Arial" w:cs="Arial"/>
+          <w:color w:val="000066"/>
+          <w:sz w:val="12"/>
+          <w:szCs w:val="12"/>
+        </w:rPr>
+      </w:pPr>
+      <w:r>
+        <w:rPr>
+          <w:rFonts w:cs="Calibri"/>
+        </w:rPr>
+        <w:t>B. Tech. in Computer Science as major, May 2017 with 8.9 CGPA.</w:t>
+      </w:r>
+    </w:p>
+    <w:p>
+      <w:pPr>
+        <w:widowControl w:val="0"/>
+        <w:autoSpaceDE w:val="0"/>
+        <w:autoSpaceDN w:val="0"/>
+        <w:adjustRightInd w:val="0"/>
+        <w:spacing w:after="0" w:line="30" w:lineRule="exact"/>
+        <w:rPr>
+          <w:rFonts w:ascii="Arial" w:hAnsi="Arial" w:cs="Arial"/>
+          <w:color w:val="000066"/>
+          <w:sz w:val="12"/>
+          <w:szCs w:val="12"/>
+        </w:rPr>
+      </w:pPr>
+    </w:p>
+    <w:p>
+      <w:pPr>
+        <w:widowControl w:val="0"/>
+        <w:tabs>
+          <w:tab w:val="left" w:pos="3340"/>
+          <w:tab w:val="left" w:pos="8140"/>
+        </w:tabs>
+        <w:autoSpaceDE w:val="0"/>
+        <w:autoSpaceDN w:val="0"/>
+        <w:adjustRightInd w:val="0"/>
+        <w:spacing w:after="0" w:line="240" w:lineRule="auto"/>
+        <w:rPr>
+          <w:rFonts w:ascii="Times New Roman" w:hAnsi="Times New Roman"/>
+          <w:sz w:val="24"/>
+          <w:szCs w:val="24"/>
+        </w:rPr>
+      </w:pPr>
+      <w:r>
+        <w:rPr>
+          <w:rFonts w:cs="Calibri"/>
+          <w:b/>
+          <w:bCs/>
+        </w:rPr>
+        <w:t>Gurgaon, IN                                       Dev Samaj Vidya Niketan Sr. Sec. School, CBSE</w:t>
+      </w:r>
+      <w:r>
+        <w:rPr>
+          <w:rFonts w:ascii="Times New Roman" w:hAnsi="Times New Roman"/>
+          <w:sz w:val="24"/>
+          <w:szCs w:val="24"/>
+        </w:rPr>
+        <w:t xml:space="preserve">             </w:t>
+      </w:r>
+      <w:r>
+        <w:rPr>
+          <w:rFonts w:cs="Calibri"/>
+          <w:b/>
+          <w:bCs/>
+          <w:sz w:val="21"/>
+          <w:szCs w:val="21"/>
+        </w:rPr>
+        <w:t>Fall 2011 – March 2013</w:t>
+      </w:r>
+    </w:p>
+    <w:p>
+      <w:pPr>
+        <w:widowControl w:val="0"/>
+        <w:numPr>
+          <w:ilvl w:val="0"/>
+          <w:numId w:val="1"/>
+        </w:numPr>
+        <w:tabs>
+          <w:tab w:val="num" w:pos="260"/>
+        </w:tabs>
+        <w:overflowPunct w:val="0"/>
+        <w:autoSpaceDE w:val="0"/>
+        <w:autoSpaceDN w:val="0"/>
+        <w:adjustRightInd w:val="0"/>
+        <w:spacing w:after="0" w:line="240" w:lineRule="auto"/>
+        <w:ind w:left="260" w:hanging="188"/>
+        <w:jc w:val="both"/>
+        <w:rPr>
+          <w:rFonts w:ascii="Arial" w:hAnsi="Arial" w:cs="Arial"/>
+          <w:color w:val="000066"/>
+          <w:sz w:val="12"/>
+          <w:szCs w:val="12"/>
+        </w:rPr>
+      </w:pPr>
+      <w:r>
+        <w:rPr>
+          <w:rFonts w:cs="Calibri"/>
+        </w:rPr>
+        <w:t>Completed Senior Secondary Education, March 2013 with 80%.</w:t>
+      </w:r>
+    </w:p>
+    <w:p>
+      <w:pPr>
+        <w:widowControl w:val="0"/>
+        <w:autoSpaceDE w:val="0"/>
+        <w:autoSpaceDN w:val="0"/>
+        <w:adjustRightInd w:val="0"/>
+        <w:spacing w:after="0" w:line="30" w:lineRule="exact"/>
+        <w:rPr>
+          <w:rFonts w:ascii="Arial" w:hAnsi="Arial" w:cs="Arial"/>
+          <w:color w:val="000066"/>
+          <w:sz w:val="12"/>
+          <w:szCs w:val="12"/>
+        </w:rPr>
+      </w:pPr>
+    </w:p>
+    <w:p>
+      <w:pPr>
+        <w:widowControl w:val="0"/>
+        <w:tabs>
+          <w:tab w:val="left" w:pos="3340"/>
+          <w:tab w:val="left" w:pos="8140"/>
+        </w:tabs>
+        <w:autoSpaceDE w:val="0"/>
+        <w:autoSpaceDN w:val="0"/>
+        <w:adjustRightInd w:val="0"/>
+        <w:spacing w:after="0" w:line="240" w:lineRule="auto"/>
+        <w:rPr>
+          <w:rFonts w:ascii="Times New Roman" w:hAnsi="Times New Roman"/>
+          <w:sz w:val="24"/>
+          <w:szCs w:val="24"/>
+        </w:rPr>
+      </w:pPr>
+      <w:r>
+        <w:rPr>
+          <w:rFonts w:cs="Calibri"/>
+          <w:b/>
+          <w:bCs/>
+        </w:rPr>
+        <w:t>Gurgaon, IN                                              Lady Florence Convent School, CBSE</w:t>
+      </w:r>
+      <w:r>
+        <w:rPr>
+          <w:rFonts w:ascii="Times New Roman" w:hAnsi="Times New Roman"/>
+          <w:sz w:val="24"/>
+          <w:szCs w:val="24"/>
+        </w:rPr>
+        <w:t xml:space="preserve">                       </w:t>
+      </w:r>
+      <w:r>
+        <w:rPr>
+          <w:rFonts w:cs="Calibri"/>
+          <w:b/>
+          <w:bCs/>
+          <w:sz w:val="21"/>
+          <w:szCs w:val="21"/>
+        </w:rPr>
+        <w:t>Fall 2010 – March 2011</w:t>
+      </w:r>
+    </w:p>
+    <w:p>
+      <w:pPr>
+        <w:widowControl w:val="0"/>
+        <w:numPr>
+          <w:ilvl w:val="0"/>
+          <w:numId w:val="1"/>
+        </w:numPr>
+        <w:tabs>
+          <w:tab w:val="num" w:pos="260"/>
+        </w:tabs>
+        <w:overflowPunct w:val="0"/>
+        <w:autoSpaceDE w:val="0"/>
+        <w:autoSpaceDN w:val="0"/>
+        <w:adjustRightInd w:val="0"/>
+        <w:spacing w:after="0" w:line="240" w:lineRule="auto"/>
+        <w:ind w:left="260" w:hanging="188"/>
+        <w:jc w:val="both"/>
+        <w:rPr>
+          <w:rFonts w:ascii="Arial" w:hAnsi="Arial" w:cs="Arial"/>
+          <w:color w:val="000066"/>
+          <w:sz w:val="12"/>
+          <w:szCs w:val="12"/>
+        </w:rPr>
+      </w:pPr>
+      <w:r>
+        <w:rPr>
+          <w:rFonts w:cs="Calibri"/>
+        </w:rPr>
+        <w:t>Completed Matriculation, March 2011 with 9.6 CGPA.</w:t>
+      </w:r>
+    </w:p>
+    <w:p>
+      <w:pPr>
+        <w:widowControl w:val="0"/>
+        <w:autoSpaceDE w:val="0"/>
+        <w:autoSpaceDN w:val="0"/>
+        <w:adjustRightInd w:val="0"/>
+        <w:spacing w:after="0" w:line="240" w:lineRule="auto"/>
+        <w:rPr>
+          <w:rFonts w:cs="Calibri"/>
+          <w:b/>
+          <w:bCs/>
+        </w:rPr>
+      </w:pPr>
     </w:p>
     <w:p>
       <w:pPr>
@@ -607,13 +1025,6 @@
       <w:r>
         <w:rPr>
           <w:rFonts w:cs="Calibri"/>
-          <w:szCs w:val="20"/>
-        </w:rPr>
-        <w:t xml:space="preserve"> </w:t>
-      </w:r>
-      <w:r>
-        <w:rPr>
-          <w:rFonts w:cs="Calibri"/>
           <w:sz w:val="20"/>
           <w:szCs w:val="20"/>
         </w:rPr>
@@ -768,128 +1179,58 @@
           <w:rFonts w:cs="Calibri"/>
           <w:b/>
         </w:rPr>
-        <w:t xml:space="preserve">App Preview 2.0 </w:t>
-      </w:r>
-      <w:r>
-        <w:rPr>
-          <w:rFonts w:cs="Calibri"/>
-          <w:b/>
-        </w:rPr>
-        <w:t xml:space="preserve">– </w:t>
-      </w:r>
-      <w:r>
-        <w:rPr>
-          <w:rFonts w:cs="Calibri"/>
-        </w:rPr>
-        <w:t xml:space="preserve">This is the complete revamping of </w:t>
-      </w:r>
-      <w:r>
-        <w:rPr>
-          <w:rFonts w:cs="Calibri"/>
-        </w:rPr>
-        <w:t>the</w:t>
-      </w:r>
-      <w:r>
-        <w:rPr>
-          <w:rFonts w:cs="Calibri"/>
-        </w:rPr>
-        <w:t xml:space="preserve"> Marketplace </w:t>
-      </w:r>
-      <w:r>
-        <w:rPr>
-          <w:rFonts w:cs="Calibri"/>
-        </w:rPr>
-        <w:t xml:space="preserve">in React.js. </w:t>
-      </w:r>
-      <w:r>
-        <w:rPr>
-          <w:rFonts w:cs="Calibri"/>
-        </w:rPr>
-        <w:t xml:space="preserve">With this </w:t>
-      </w:r>
-      <w:r>
-        <w:rPr>
-          <w:rFonts w:cs="Calibri"/>
-        </w:rPr>
-        <w:t>transformation,</w:t>
-      </w:r>
-      <w:r>
-        <w:rPr>
-          <w:rFonts w:cs="Calibri"/>
-        </w:rPr>
-        <w:t xml:space="preserve"> added the capability for </w:t>
-      </w:r>
-      <w:r>
-        <w:rPr>
-          <w:rFonts w:cs="Calibri"/>
-        </w:rPr>
-        <w:t>Visualizer developers</w:t>
-      </w:r>
-      <w:r>
-        <w:rPr>
-          <w:rFonts w:cs="Calibri"/>
-        </w:rPr>
-        <w:t xml:space="preserve"> to have a</w:t>
-      </w:r>
-      <w:r>
-        <w:rPr>
-          <w:rFonts w:cs="Calibri"/>
-        </w:rPr>
-        <w:t>n Interactive</w:t>
-      </w:r>
-      <w:r>
-        <w:rPr>
-          <w:rFonts w:cs="Calibri"/>
+        <w:t>Marketplace 2.0</w:t>
+      </w:r>
+      <w:r>
+        <w:rPr>
+          <w:rFonts w:cs="Calibri"/>
+          <w:b/>
         </w:rPr>
         <w:t xml:space="preserve"> </w:t>
       </w:r>
       <w:r>
         <w:rPr>
           <w:rFonts w:cs="Calibri"/>
-        </w:rPr>
-        <w:t>Preview of any component</w:t>
-      </w:r>
-      <w:r>
-        <w:rPr>
-          <w:rFonts w:cs="Calibri"/>
-        </w:rPr>
-        <w:t xml:space="preserve"> in mobile devices,</w:t>
-      </w:r>
-      <w:r>
-        <w:rPr>
-          <w:rFonts w:cs="Calibri"/>
-        </w:rPr>
-        <w:t xml:space="preserve"> with</w:t>
-      </w:r>
-      <w:r>
-        <w:rPr>
-          <w:rFonts w:cs="Calibri"/>
-        </w:rPr>
-        <w:t xml:space="preserve">out importing </w:t>
-      </w:r>
-      <w:r>
-        <w:rPr>
-          <w:rFonts w:cs="Calibri"/>
-        </w:rPr>
-        <w:t xml:space="preserve">it </w:t>
-      </w:r>
-      <w:r>
-        <w:rPr>
-          <w:rFonts w:cs="Calibri"/>
-        </w:rPr>
-        <w:t xml:space="preserve">in their </w:t>
-      </w:r>
-      <w:r>
-        <w:rPr>
-          <w:rFonts w:cs="Calibri"/>
-        </w:rPr>
-        <w:t>actual workspace</w:t>
-      </w:r>
-      <w:r>
-        <w:rPr>
-          <w:rFonts w:cs="Calibri"/>
-        </w:rPr>
-        <w:t>.</w:t>
+          <w:b/>
+        </w:rPr>
+        <w:t>–</w:t>
+      </w:r>
+      <w:r>
+        <w:rPr>
+          <w:rFonts w:cs="Calibri"/>
+          <w:b/>
+        </w:rPr>
+        <w:t xml:space="preserve"> </w:t>
+      </w:r>
+      <w:r>
+        <w:rPr>
+          <w:rFonts w:cs="Calibri"/>
+        </w:rPr>
+        <w:t>This version of marketplace is enriched with super enhanced features like google custom search, server</w:t>
+      </w:r>
+      <w:r>
+        <w:rPr>
+          <w:rFonts w:cs="Calibri"/>
+        </w:rPr>
+        <w:t>-</w:t>
+      </w:r>
+      <w:r>
+        <w:rPr>
+          <w:rFonts w:cs="Calibri"/>
+        </w:rPr>
+        <w:t>side renderin</w:t>
+      </w:r>
+      <w:r>
+        <w:rPr>
+          <w:rFonts w:cs="Calibri"/>
+        </w:rPr>
+        <w:t xml:space="preserve">g and API Caching </w:t>
+      </w:r>
+      <w:r>
+        <w:rPr>
+          <w:rFonts w:cs="Calibri"/>
+        </w:rPr>
+        <w:t xml:space="preserve">which increased performance and results in overall benefit to the customers and organization. </w:t>
       </w:r>
     </w:p>
     <w:p>
@@ -913,25 +1254,229 @@
         <w:rPr>
           <w:rFonts w:cs="Calibri"/>
         </w:rPr>
-        <w:t xml:space="preserve">Owned and Orchestrated the complete </w:t>
-      </w:r>
-      <w:r>
-        <w:rPr>
-          <w:rFonts w:cs="Calibri"/>
-        </w:rPr>
-        <w:t xml:space="preserve">designing </w:t>
-      </w:r>
-      <w:r>
-        <w:rPr>
-          <w:rFonts w:cs="Calibri"/>
-        </w:rPr>
-        <w:t xml:space="preserve">and development of </w:t>
-      </w:r>
-      <w:r>
-        <w:rPr>
-          <w:rFonts w:cs="Calibri"/>
-        </w:rPr>
-        <w:t>App Preview 2.0</w:t>
+        <w:t xml:space="preserve">This revamp increased the </w:t>
+      </w:r>
+      <w:r>
+        <w:rPr>
+          <w:rFonts w:cs="Calibri"/>
+          <w:b/>
+        </w:rPr>
+        <w:t>Google Insight score</w:t>
+      </w:r>
+      <w:r>
+        <w:rPr>
+          <w:rFonts w:cs="Calibri"/>
+          <w:b/>
+        </w:rPr>
+        <w:t xml:space="preserve"> </w:t>
+      </w:r>
+      <w:r>
+        <w:rPr>
+          <w:rFonts w:cs="Calibri"/>
+        </w:rPr>
+        <w:t>from</w:t>
+      </w:r>
+      <w:r>
+        <w:rPr>
+          <w:rFonts w:cs="Calibri"/>
+        </w:rPr>
+        <w:t xml:space="preserve"> </w:t>
+      </w:r>
+      <w:r>
+        <w:rPr>
+          <w:rFonts w:cs="Calibri"/>
+          <w:b/>
+        </w:rPr>
+        <w:t>69</w:t>
+      </w:r>
+      <w:r>
+        <w:rPr>
+          <w:rFonts w:cs="Calibri"/>
+        </w:rPr>
+        <w:t xml:space="preserve"> to </w:t>
+      </w:r>
+      <w:r>
+        <w:rPr>
+          <w:rFonts w:cs="Calibri"/>
+          <w:b/>
+        </w:rPr>
+        <w:t>9</w:t>
+      </w:r>
+      <w:r>
+        <w:rPr>
+          <w:rFonts w:cs="Calibri"/>
+          <w:b/>
+        </w:rPr>
+        <w:t>4.</w:t>
+      </w:r>
+    </w:p>
+    <w:p>
+      <w:pPr>
+        <w:widowControl w:val="0"/>
+        <w:overflowPunct w:val="0"/>
+        <w:autoSpaceDE w:val="0"/>
+        <w:autoSpaceDN w:val="0"/>
+        <w:adjustRightInd w:val="0"/>
+        <w:spacing w:after="0" w:line="240" w:lineRule="auto"/>
+        <w:ind w:left="720"/>
+        <w:jc w:val="both"/>
+        <w:rPr>
+          <w:rFonts w:cs="Calibri"/>
+          <w:b/>
+        </w:rPr>
+      </w:pPr>
+    </w:p>
+    <w:p>
+      <w:pPr>
+        <w:widowControl w:val="0"/>
+        <w:numPr>
+          <w:ilvl w:val="0"/>
+          <w:numId w:val="14"/>
+        </w:numPr>
+        <w:overflowPunct w:val="0"/>
+        <w:autoSpaceDE w:val="0"/>
+        <w:autoSpaceDN w:val="0"/>
+        <w:adjustRightInd w:val="0"/>
+        <w:spacing w:after="0" w:line="240" w:lineRule="auto"/>
+        <w:jc w:val="both"/>
+        <w:rPr>
+          <w:rFonts w:cs="Calibri"/>
+          <w:b/>
+        </w:rPr>
+      </w:pPr>
+      <w:r>
+        <w:rPr>
+          <w:rFonts w:cs="Calibri"/>
+          <w:b/>
+        </w:rPr>
+        <w:t xml:space="preserve">App Preview 2.0 </w:t>
+      </w:r>
+      <w:r>
+        <w:rPr>
+          <w:rFonts w:cs="Calibri"/>
+          <w:b/>
+        </w:rPr>
+        <w:t xml:space="preserve">– </w:t>
+      </w:r>
+      <w:r>
+        <w:rPr>
+          <w:rFonts w:cs="Calibri"/>
+        </w:rPr>
+        <w:t xml:space="preserve">This is the complete revamping of </w:t>
+      </w:r>
+      <w:r>
+        <w:rPr>
+          <w:rFonts w:cs="Calibri"/>
+        </w:rPr>
+        <w:t>the</w:t>
+      </w:r>
+      <w:r>
+        <w:rPr>
+          <w:rFonts w:cs="Calibri"/>
+        </w:rPr>
+        <w:t xml:space="preserve"> Marketplace </w:t>
+      </w:r>
+      <w:r>
+        <w:rPr>
+          <w:rFonts w:cs="Calibri"/>
+        </w:rPr>
+        <w:t xml:space="preserve">mobile </w:t>
+      </w:r>
+      <w:r>
+        <w:rPr>
+          <w:rFonts w:cs="Calibri"/>
+        </w:rPr>
+        <w:t xml:space="preserve">in React.js. </w:t>
+      </w:r>
+      <w:r>
+        <w:rPr>
+          <w:rFonts w:cs="Calibri"/>
+        </w:rPr>
+        <w:t xml:space="preserve">With this </w:t>
+      </w:r>
+      <w:r>
+        <w:rPr>
+          <w:rFonts w:cs="Calibri"/>
+        </w:rPr>
+        <w:t>transformation,</w:t>
+      </w:r>
+      <w:r>
+        <w:rPr>
+          <w:rFonts w:cs="Calibri"/>
+        </w:rPr>
+        <w:t xml:space="preserve"> added the capability for </w:t>
+      </w:r>
+      <w:r>
+        <w:rPr>
+          <w:rFonts w:cs="Calibri"/>
+        </w:rPr>
+        <w:t>Visualizer developers</w:t>
+      </w:r>
+      <w:r>
+        <w:rPr>
+          <w:rFonts w:cs="Calibri"/>
+        </w:rPr>
+        <w:t xml:space="preserve"> to have a</w:t>
+      </w:r>
+      <w:r>
+        <w:rPr>
+          <w:rFonts w:cs="Calibri"/>
+        </w:rPr>
+        <w:t>n Interactive</w:t>
+      </w:r>
+      <w:r>
+        <w:rPr>
+          <w:rFonts w:cs="Calibri"/>
+        </w:rPr>
+        <w:t xml:space="preserve"> </w:t>
+      </w:r>
+      <w:r>
+        <w:rPr>
+          <w:rFonts w:cs="Calibri"/>
+        </w:rPr>
+        <w:t>Preview of any component</w:t>
+      </w:r>
+      <w:r>
+        <w:rPr>
+          <w:rFonts w:cs="Calibri"/>
+        </w:rPr>
+        <w:t xml:space="preserve"> in mobile devices,</w:t>
+      </w:r>
+      <w:r>
+        <w:rPr>
+          <w:rFonts w:cs="Calibri"/>
+        </w:rPr>
+        <w:t xml:space="preserve"> with</w:t>
+      </w:r>
+      <w:r>
+        <w:rPr>
+          <w:rFonts w:cs="Calibri"/>
+        </w:rPr>
+        <w:t xml:space="preserve">out importing </w:t>
+      </w:r>
+      <w:r>
+        <w:rPr>
+          <w:rFonts w:cs="Calibri"/>
+        </w:rPr>
+        <w:t xml:space="preserve">it </w:t>
+      </w:r>
+      <w:r>
+        <w:rPr>
+          <w:rFonts w:cs="Calibri"/>
+        </w:rPr>
+        <w:t xml:space="preserve">in their </w:t>
+      </w:r>
+      <w:r>
+        <w:rPr>
+          <w:rFonts w:cs="Calibri"/>
+        </w:rPr>
+        <w:t>actual workspace</w:t>
+      </w:r>
+      <w:r>
+        <w:rPr>
+          <w:rFonts w:cs="Calibri"/>
+        </w:rPr>
+        <w:t>.</w:t>
       </w:r>
     </w:p>
     <w:p>
@@ -951,11 +1496,30 @@
           <w:rFonts w:cs="Calibri"/>
         </w:rPr>
       </w:pPr>
-      <w:r>
-        <w:rPr>
-          <w:rFonts w:cs="Calibri"/>
-        </w:rPr>
-        <w:t>Develop Internal State Management to manage App’s different state with the help of Redux.</w:t>
+      <w:bookmarkStart w:id="0" w:name="_Hlk532848907"/>
+      <w:r>
+        <w:rPr>
+          <w:rFonts w:cs="Calibri"/>
+        </w:rPr>
+        <w:t xml:space="preserve">Owned and Orchestrated the complete </w:t>
+      </w:r>
+      <w:r>
+        <w:rPr>
+          <w:rFonts w:cs="Calibri"/>
+        </w:rPr>
+        <w:t xml:space="preserve">designing </w:t>
+      </w:r>
+      <w:r>
+        <w:rPr>
+          <w:rFonts w:cs="Calibri"/>
+        </w:rPr>
+        <w:t xml:space="preserve">and development of </w:t>
+      </w:r>
+      <w:r>
+        <w:rPr>
+          <w:rFonts w:cs="Calibri"/>
+        </w:rPr>
+        <w:t>App Preview 2.0</w:t>
       </w:r>
     </w:p>
     <w:p>
@@ -979,6 +1543,30 @@
         <w:rPr>
           <w:rFonts w:cs="Calibri"/>
         </w:rPr>
+        <w:t>Develop Internal State Management to manage App’s different state with the help of Redux.</w:t>
+      </w:r>
+    </w:p>
+    <w:p>
+      <w:pPr>
+        <w:widowControl w:val="0"/>
+        <w:numPr>
+          <w:ilvl w:val="0"/>
+          <w:numId w:val="15"/>
+        </w:numPr>
+        <w:overflowPunct w:val="0"/>
+        <w:autoSpaceDE w:val="0"/>
+        <w:autoSpaceDN w:val="0"/>
+        <w:adjustRightInd w:val="0"/>
+        <w:spacing w:after="0" w:line="240" w:lineRule="auto"/>
+        <w:jc w:val="both"/>
+        <w:rPr>
+          <w:rFonts w:cs="Calibri"/>
+        </w:rPr>
+      </w:pPr>
+      <w:r>
+        <w:rPr>
+          <w:rFonts w:cs="Calibri"/>
+        </w:rPr>
         <w:t xml:space="preserve">This revamp increased the </w:t>
       </w:r>
       <w:r>
@@ -991,6 +1579,13 @@
       <w:r>
         <w:rPr>
           <w:rFonts w:cs="Calibri"/>
+          <w:b/>
+        </w:rPr>
+        <w:t xml:space="preserve"> mobile</w:t>
+      </w:r>
+      <w:r>
+        <w:rPr>
+          <w:rFonts w:cs="Calibri"/>
         </w:rPr>
         <w:t xml:space="preserve"> from </w:t>
       </w:r>
@@ -1012,7 +1607,7 @@
           <w:rFonts w:cs="Calibri"/>
           <w:b/>
         </w:rPr>
-        <w:t>99</w:t>
+        <w:t>74</w:t>
       </w:r>
       <w:r>
         <w:rPr>
@@ -1022,6 +1617,7 @@
         <w:t>.</w:t>
       </w:r>
     </w:p>
+    <w:bookmarkEnd w:id="0"/>
     <w:p>
       <w:pPr>
         <w:widowControl w:val="0"/>
@@ -1060,6 +1656,13 @@
           <w:rFonts w:cs="Calibri"/>
           <w:b/>
         </w:rPr>
+        <w:t xml:space="preserve">Web &amp; </w:t>
+      </w:r>
+      <w:r>
+        <w:rPr>
+          <w:rFonts w:cs="Calibri"/>
+          <w:b/>
+        </w:rPr>
         <w:t>API Testing Engine</w:t>
       </w:r>
       <w:r>
@@ -1080,6 +1683,12 @@
           <w:rFonts w:cs="Calibri"/>
         </w:rPr>
         <w:t xml:space="preserve"> to test </w:t>
+      </w:r>
+      <w:r>
+        <w:rPr>
+          <w:rFonts w:cs="Calibri"/>
+        </w:rPr>
+        <w:t xml:space="preserve">web app in all supported devices and </w:t>
       </w:r>
       <w:r>
         <w:rPr>
@@ -1148,7 +1757,7 @@
         <w:rPr>
           <w:rFonts w:cs="Calibri"/>
         </w:rPr>
-        <w:t>Owned the complete designing and development of API Testing Engine.</w:t>
+        <w:t>Owned the complete designing and development of Testing Engine.</w:t>
       </w:r>
     </w:p>
     <w:p>
@@ -1186,6 +1795,30 @@
           <w:rFonts w:cs="Calibri"/>
         </w:rPr>
         <w:t xml:space="preserve"> API developers in increasing their API performance.</w:t>
+      </w:r>
+    </w:p>
+    <w:p>
+      <w:pPr>
+        <w:widowControl w:val="0"/>
+        <w:numPr>
+          <w:ilvl w:val="0"/>
+          <w:numId w:val="15"/>
+        </w:numPr>
+        <w:overflowPunct w:val="0"/>
+        <w:autoSpaceDE w:val="0"/>
+        <w:autoSpaceDN w:val="0"/>
+        <w:adjustRightInd w:val="0"/>
+        <w:spacing w:after="0" w:line="240" w:lineRule="auto"/>
+        <w:jc w:val="both"/>
+        <w:rPr>
+          <w:rFonts w:cs="Calibri"/>
+        </w:rPr>
+      </w:pPr>
+      <w:r>
+        <w:rPr>
+          <w:rFonts w:cs="Calibri"/>
+        </w:rPr>
+        <w:t>This engine also helped in finding hidden bugs like platform dependencies and browser specific bugs.</w:t>
       </w:r>
     </w:p>
     <w:p>
@@ -1556,8 +2189,16 @@
         <w:rPr>
           <w:rFonts w:cs="Calibri"/>
         </w:rPr>
-        <w:t>Kony Visualizer enables designers, developers and line-of-business to quickly build apps across channels – including web.</w:t>
-      </w:r>
+        <w:t>Kony Visualizer enables designers, developers and line-of-business to quickly build apps across channels</w:t>
+      </w:r>
+      <w:r>
+        <w:rPr>
+          <w:rFonts w:cs="Calibri"/>
+        </w:rPr>
+        <w:t>.</w:t>
+      </w:r>
+      <w:bookmarkStart w:id="1" w:name="_GoBack"/>
+      <w:bookmarkEnd w:id="1"/>
       <w:r>
         <w:rPr>
           <w:rFonts w:cs="Calibri"/>
@@ -1712,6 +2353,7 @@
         <w:rPr>
           <w:rFonts w:cs="Calibri"/>
         </w:rPr>
+        <w:lastRenderedPageBreak/>
         <w:t>Direct</w:t>
       </w:r>
       <w:r>
@@ -1909,7 +2551,21 @@
           <w:rFonts w:cs="Calibri"/>
           <w:b/>
         </w:rPr>
-        <w:t>Range Slider v2.0</w:t>
+        <w:t>Range</w:t>
+      </w:r>
+      <w:r>
+        <w:rPr>
+          <w:rFonts w:cs="Calibri"/>
+          <w:b/>
+        </w:rPr>
+        <w:t xml:space="preserve"> and Single</w:t>
+      </w:r>
+      <w:r>
+        <w:rPr>
+          <w:rFonts w:cs="Calibri"/>
+          <w:b/>
+        </w:rPr>
+        <w:t xml:space="preserve"> Slider v2.0</w:t>
       </w:r>
       <w:r>
         <w:rPr>
@@ -1966,58 +2622,13 @@
           <w:rFonts w:cs="Calibri"/>
           <w:b/>
         </w:rPr>
-        <w:t xml:space="preserve">Single Slider v2.0 – </w:t>
-      </w:r>
-      <w:r>
-        <w:rPr>
-          <w:rFonts w:cs="Calibri"/>
-        </w:rPr>
-        <w:t>S</w:t>
-      </w:r>
-      <w:r>
-        <w:rPr>
-          <w:rFonts w:cs="Calibri"/>
-        </w:rPr>
-        <w:t xml:space="preserve">lider whose selected range’s min value </w:t>
-      </w:r>
-      <w:r>
-        <w:rPr>
-          <w:rFonts w:cs="Calibri"/>
-          <w:noProof/>
-        </w:rPr>
-        <w:t>is always fix</w:t>
-      </w:r>
-      <w:r>
-        <w:rPr>
-          <w:rFonts w:cs="Calibri"/>
-          <w:noProof/>
-        </w:rPr>
-        <w:t>ed</w:t>
-      </w:r>
-      <w:r>
-        <w:rPr>
-          <w:rFonts w:cs="Calibri"/>
-        </w:rPr>
-        <w:t xml:space="preserve"> and max value can be selected by </w:t>
-      </w:r>
-      <w:r>
-        <w:rPr>
-          <w:rFonts w:cs="Calibri"/>
-        </w:rPr>
-        <w:t xml:space="preserve">the </w:t>
-      </w:r>
-      <w:r>
-        <w:rPr>
-          <w:rFonts w:cs="Calibri"/>
-          <w:noProof/>
-        </w:rPr>
-        <w:t>user</w:t>
-      </w:r>
-      <w:r>
-        <w:rPr>
-          <w:rFonts w:cs="Calibri"/>
-        </w:rPr>
-        <w:t>.</w:t>
+        <w:t>Apple Pay –</w:t>
+      </w:r>
+      <w:r>
+        <w:rPr>
+          <w:rFonts w:cs="Calibri"/>
+        </w:rPr>
+        <w:t xml:space="preserve"> Now user can integrate Apple Pay as a payment method in their e-Commerce app, by just drag and drop along with some basic configurations.</w:t>
       </w:r>
     </w:p>
     <w:p>
@@ -2042,38 +2653,21 @@
           <w:rFonts w:cs="Calibri"/>
           <w:b/>
         </w:rPr>
-        <w:t>Apple Pay –</w:t>
-      </w:r>
-      <w:r>
-        <w:rPr>
-          <w:rFonts w:cs="Calibri"/>
-        </w:rPr>
-        <w:t xml:space="preserve"> Now user can integrate Apple Pay as a payment method in their e-Commerce app, by just drag and drop along with some basic configurations.</w:t>
-      </w:r>
-    </w:p>
-    <w:p>
-      <w:pPr>
-        <w:widowControl w:val="0"/>
-        <w:numPr>
-          <w:ilvl w:val="0"/>
-          <w:numId w:val="19"/>
-        </w:numPr>
-        <w:overflowPunct w:val="0"/>
-        <w:autoSpaceDE w:val="0"/>
-        <w:autoSpaceDN w:val="0"/>
-        <w:adjustRightInd w:val="0"/>
-        <w:spacing w:after="0" w:line="240" w:lineRule="auto"/>
-        <w:jc w:val="both"/>
-        <w:rPr>
-          <w:rFonts w:cs="Calibri"/>
-        </w:rPr>
-      </w:pPr>
-      <w:r>
-        <w:rPr>
-          <w:rFonts w:cs="Calibri"/>
-          <w:b/>
-        </w:rPr>
-        <w:t>QR &amp; Barcode Reader –</w:t>
+        <w:t>QR &amp; Barcode Reader</w:t>
+      </w:r>
+      <w:r>
+        <w:rPr>
+          <w:rFonts w:cs="Calibri"/>
+          <w:b/>
+        </w:rPr>
+        <w:t xml:space="preserve"> and Generator</w:t>
+      </w:r>
+      <w:r>
+        <w:rPr>
+          <w:rFonts w:cs="Calibri"/>
+          <w:b/>
+        </w:rPr>
+        <w:t xml:space="preserve"> –</w:t>
       </w:r>
       <w:r>
         <w:rPr>
@@ -2091,7 +2685,19 @@
         <w:rPr>
           <w:rFonts w:cs="Calibri"/>
         </w:rPr>
-        <w:t xml:space="preserve"> to read any QR code and Barcode and returns result in </w:t>
+        <w:t xml:space="preserve"> to read </w:t>
+      </w:r>
+      <w:r>
+        <w:rPr>
+          <w:rFonts w:cs="Calibri"/>
+        </w:rPr>
+        <w:t xml:space="preserve">and generate </w:t>
+      </w:r>
+      <w:r>
+        <w:rPr>
+          <w:rFonts w:cs="Calibri"/>
+        </w:rPr>
+        <w:t xml:space="preserve">any QR code and Barcode and returns result in </w:t>
       </w:r>
       <w:r>
         <w:rPr>
@@ -2111,69 +2717,6 @@
           <w:rFonts w:cs="Calibri"/>
         </w:rPr>
         <w:t xml:space="preserve"> format.</w:t>
-      </w:r>
-    </w:p>
-    <w:p>
-      <w:pPr>
-        <w:widowControl w:val="0"/>
-        <w:numPr>
-          <w:ilvl w:val="0"/>
-          <w:numId w:val="19"/>
-        </w:numPr>
-        <w:overflowPunct w:val="0"/>
-        <w:autoSpaceDE w:val="0"/>
-        <w:autoSpaceDN w:val="0"/>
-        <w:adjustRightInd w:val="0"/>
-        <w:spacing w:after="0" w:line="240" w:lineRule="auto"/>
-        <w:jc w:val="both"/>
-        <w:rPr>
-          <w:rFonts w:cs="Calibri"/>
-        </w:rPr>
-      </w:pPr>
-      <w:r>
-        <w:rPr>
-          <w:rFonts w:cs="Calibri"/>
-          <w:b/>
-        </w:rPr>
-        <w:t xml:space="preserve">QR &amp; Barcode </w:t>
-      </w:r>
-      <w:r>
-        <w:rPr>
-          <w:rFonts w:cs="Calibri"/>
-          <w:b/>
-        </w:rPr>
-        <w:t>Generator</w:t>
-      </w:r>
-      <w:r>
-        <w:rPr>
-          <w:rFonts w:cs="Calibri"/>
-          <w:b/>
-        </w:rPr>
-        <w:t xml:space="preserve"> –</w:t>
-      </w:r>
-      <w:r>
-        <w:rPr>
-          <w:rFonts w:cs="Calibri"/>
-        </w:rPr>
-        <w:t xml:space="preserve"> A powerful component that can be </w:t>
-      </w:r>
-      <w:r>
-        <w:rPr>
-          <w:rFonts w:cs="Calibri"/>
-        </w:rPr>
-        <w:t>used</w:t>
-      </w:r>
-      <w:r>
-        <w:rPr>
-          <w:rFonts w:cs="Calibri"/>
-        </w:rPr>
-        <w:t xml:space="preserve"> to </w:t>
-      </w:r>
-      <w:r>
-        <w:rPr>
-          <w:rFonts w:cs="Calibri"/>
-        </w:rPr>
-        <w:t>convert any data into QR code and Barcode.</w:t>
       </w:r>
     </w:p>
     <w:p>
@@ -2234,7 +2777,6 @@
           <w:rFonts w:cs="Calibri"/>
           <w:b/>
         </w:rPr>
-        <w:lastRenderedPageBreak/>
         <w:t>Hyderabad, IN</w:t>
       </w:r>
       <w:r>
@@ -2679,9 +3221,21 @@
         <w:rPr>
           <w:rFonts w:cs="Calibri"/>
         </w:rPr>
-        <w:t xml:space="preserve"> 2.0</w:t>
-      </w:r>
-      <w:bookmarkStart w:id="1" w:name="_Hlk509951932"/>
+        <w:t xml:space="preserve"> </w:t>
+      </w:r>
+      <w:r>
+        <w:rPr>
+          <w:rFonts w:cs="Calibri"/>
+        </w:rPr>
+        <w:t>1</w:t>
+      </w:r>
+      <w:r>
+        <w:rPr>
+          <w:rFonts w:cs="Calibri"/>
+        </w:rPr>
+        <w:t>.0</w:t>
+      </w:r>
+      <w:bookmarkStart w:id="2" w:name="_Hlk509951932"/>
       <w:r>
         <w:rPr>
           <w:rFonts w:cs="Calibri"/>
@@ -2768,7 +3322,14 @@
           <w:rFonts w:cs="Calibri"/>
           <w:b/>
         </w:rPr>
-        <w:t>84</w:t>
+        <w:t>7</w:t>
+      </w:r>
+      <w:r>
+        <w:rPr>
+          <w:rFonts w:cs="Calibri"/>
+          <w:b/>
+        </w:rPr>
+        <w:t>4</w:t>
       </w:r>
       <w:r>
         <w:rPr>
@@ -2777,7 +3338,7 @@
         </w:rPr>
         <w:t>.</w:t>
       </w:r>
-      <w:bookmarkEnd w:id="1"/>
+      <w:bookmarkEnd w:id="2"/>
     </w:p>
     <w:p>
       <w:pPr>
@@ -3889,29 +4450,38 @@
         <w:rPr>
           <w:rFonts w:cs="Calibri"/>
         </w:rPr>
-        <w:t xml:space="preserve">Can </w:t>
-      </w:r>
-      <w:r>
-        <w:rPr>
-          <w:rFonts w:cs="Calibri"/>
-        </w:rPr>
-        <w:t xml:space="preserve">adapt to </w:t>
-      </w:r>
-      <w:r>
-        <w:rPr>
-          <w:rFonts w:cs="Calibri"/>
-        </w:rPr>
-        <w:t>work with any language.</w:t>
-      </w:r>
-    </w:p>
-    <w:p>
-      <w:pPr>
-        <w:widowControl w:val="0"/>
+        <w:t xml:space="preserve">Comfortable in </w:t>
+      </w:r>
+      <w:r>
+        <w:rPr>
+          <w:rFonts w:cs="Calibri"/>
+        </w:rPr>
+        <w:t xml:space="preserve">understanding </w:t>
+      </w:r>
+      <w:r>
+        <w:rPr>
+          <w:rFonts w:cs="Calibri"/>
+        </w:rPr>
+        <w:t>large codebases.</w:t>
+      </w:r>
+    </w:p>
+    <w:p>
+      <w:pPr>
+        <w:widowControl w:val="0"/>
+        <w:numPr>
+          <w:ilvl w:val="0"/>
+          <w:numId w:val="5"/>
+        </w:numPr>
+        <w:tabs>
+          <w:tab w:val="clear" w:pos="720"/>
+          <w:tab w:val="num" w:pos="260"/>
+        </w:tabs>
         <w:overflowPunct w:val="0"/>
         <w:autoSpaceDE w:val="0"/>
         <w:autoSpaceDN w:val="0"/>
         <w:adjustRightInd w:val="0"/>
         <w:spacing w:after="0" w:line="240" w:lineRule="auto"/>
+        <w:ind w:left="260" w:hanging="188"/>
         <w:jc w:val="both"/>
         <w:rPr>
           <w:rFonts w:ascii="Arial" w:hAnsi="Arial" w:cs="Arial"/>
@@ -3920,19 +4490,56 @@
           <w:szCs w:val="12"/>
         </w:rPr>
       </w:pPr>
-    </w:p>
-    <w:p>
-      <w:pPr>
-        <w:widowControl w:val="0"/>
-        <w:autoSpaceDE w:val="0"/>
-        <w:autoSpaceDN w:val="0"/>
-        <w:adjustRightInd w:val="0"/>
-        <w:spacing w:after="0" w:line="240" w:lineRule="auto"/>
-        <w:rPr>
-          <w:rFonts w:ascii="Times New Roman" w:hAnsi="Times New Roman"/>
-          <w:b/>
-          <w:sz w:val="24"/>
-          <w:szCs w:val="24"/>
+      <w:r>
+        <w:rPr>
+          <w:rFonts w:cs="Calibri"/>
+        </w:rPr>
+        <w:t xml:space="preserve">Can </w:t>
+      </w:r>
+      <w:r>
+        <w:rPr>
+          <w:rFonts w:cs="Calibri"/>
+        </w:rPr>
+        <w:t xml:space="preserve">adapt to </w:t>
+      </w:r>
+      <w:r>
+        <w:rPr>
+          <w:rFonts w:cs="Calibri"/>
+        </w:rPr>
+        <w:t>work with any language.</w:t>
+      </w:r>
+    </w:p>
+    <w:p>
+      <w:pPr>
+        <w:widowControl w:val="0"/>
+        <w:overflowPunct w:val="0"/>
+        <w:autoSpaceDE w:val="0"/>
+        <w:autoSpaceDN w:val="0"/>
+        <w:adjustRightInd w:val="0"/>
+        <w:spacing w:after="0" w:line="240" w:lineRule="auto"/>
+        <w:jc w:val="both"/>
+        <w:rPr>
+          <w:rFonts w:ascii="Arial" w:hAnsi="Arial" w:cs="Arial"/>
+          <w:color w:val="000066"/>
+          <w:sz w:val="12"/>
+          <w:szCs w:val="12"/>
+        </w:rPr>
+      </w:pPr>
+    </w:p>
+    <w:p>
+      <w:pPr>
+        <w:widowControl w:val="0"/>
+        <w:overflowPunct w:val="0"/>
+        <w:autoSpaceDE w:val="0"/>
+        <w:autoSpaceDN w:val="0"/>
+        <w:adjustRightInd w:val="0"/>
+        <w:spacing w:after="0" w:line="240" w:lineRule="auto"/>
+        <w:jc w:val="both"/>
+        <w:rPr>
+          <w:rFonts w:ascii="Arial" w:hAnsi="Arial" w:cs="Arial"/>
+          <w:color w:val="000066"/>
+          <w:sz w:val="12"/>
+          <w:szCs w:val="12"/>
         </w:rPr>
       </w:pPr>
       <w:r>
@@ -3941,7 +4548,7 @@
           <w:b/>
           <w:bCs/>
         </w:rPr>
-        <w:t>A</w:t>
+        <w:t>P</w:t>
       </w:r>
       <w:r>
         <w:rPr>
@@ -3951,7 +4558,7 @@
           <w:sz w:val="18"/>
           <w:szCs w:val="18"/>
         </w:rPr>
-        <w:t>DDITIONAL</w:t>
+        <w:t>ERSONAL</w:t>
       </w:r>
       <w:r>
         <w:rPr>
@@ -3959,7 +4566,7 @@
           <w:b/>
           <w:bCs/>
         </w:rPr>
-        <w:t xml:space="preserve"> E</w:t>
+        <w:t xml:space="preserve"> D</w:t>
       </w:r>
       <w:r>
         <w:rPr>
@@ -3969,34 +4576,16 @@
           <w:sz w:val="18"/>
           <w:szCs w:val="18"/>
         </w:rPr>
-        <w:t>XPERIENCE AND</w:t>
-      </w:r>
-      <w:r>
-        <w:rPr>
-          <w:rFonts w:cs="Calibri"/>
-          <w:b/>
-          <w:bCs/>
-        </w:rPr>
-        <w:t xml:space="preserve"> A</w:t>
-      </w:r>
-      <w:r>
-        <w:rPr>
-          <w:rFonts w:cs="Calibri"/>
-          <w:b/>
-          <w:bCs/>
-          <w:sz w:val="18"/>
-          <w:szCs w:val="18"/>
-        </w:rPr>
-        <w:t>WARDS</w:t>
-      </w:r>
-    </w:p>
-    <w:p>
-      <w:pPr>
-        <w:widowControl w:val="0"/>
-        <w:autoSpaceDE w:val="0"/>
-        <w:autoSpaceDN w:val="0"/>
-        <w:adjustRightInd w:val="0"/>
-        <w:spacing w:after="0" w:line="9" w:lineRule="exact"/>
+        <w:t>ETAILS</w:t>
+      </w:r>
+    </w:p>
+    <w:p>
+      <w:pPr>
+        <w:widowControl w:val="0"/>
+        <w:autoSpaceDE w:val="0"/>
+        <w:autoSpaceDN w:val="0"/>
+        <w:adjustRightInd w:val="0"/>
+        <w:spacing w:after="0" w:line="26" w:lineRule="exact"/>
         <w:rPr>
           <w:rFonts w:ascii="Times New Roman" w:hAnsi="Times New Roman"/>
           <w:sz w:val="24"/>
@@ -4010,7 +4599,7 @@
         <mc:AlternateContent>
           <mc:Choice Requires="wps">
             <w:drawing>
-              <wp:anchor distT="0" distB="0" distL="114300" distR="114300" simplePos="0" relativeHeight="251664896" behindDoc="1" locked="0" layoutInCell="0" allowOverlap="1" wp14:anchorId="12D724EF" wp14:editId="62B09AB2">
+              <wp:anchor distT="0" distB="0" distL="114300" distR="114300" simplePos="0" relativeHeight="251668992" behindDoc="1" locked="0" layoutInCell="0" allowOverlap="1" wp14:anchorId="04D504F6" wp14:editId="7B2C1626">
                 <wp:simplePos x="0" y="0"/>
                 <wp:positionH relativeFrom="column">
                   <wp:posOffset>-68580</wp:posOffset>
@@ -4021,7 +4610,7 @@
                 <wp:extent cx="6537960" cy="0"/>
                 <wp:effectExtent l="0" t="0" r="0" b="0"/>
                 <wp:wrapNone/>
-                <wp:docPr id="5" name="Line 5"/>
+                <wp:docPr id="1" name="Line 11"/>
                 <wp:cNvGraphicFramePr>
                   <a:graphicFrameLocks xmlns:a="http://schemas.openxmlformats.org/drawingml/2006/main"/>
                 </wp:cNvGraphicFramePr>
@@ -4071,7 +4660,7 @@
           </mc:Choice>
           <mc:Fallback>
             <w:pict>
-              <v:line w14:anchorId="227B6124" id="Line 5" o:spid="_x0000_s1026" style="position:absolute;z-index:-251651584;visibility:visible;mso-wrap-style:square;mso-width-percent:0;mso-height-percent:0;mso-wrap-distance-left:9pt;mso-wrap-distance-top:0;mso-wrap-distance-right:9pt;mso-wrap-distance-bottom:0;mso-position-horizontal:absolute;mso-position-horizontal-relative:text;mso-position-vertical:absolute;mso-position-vertical-relative:text;mso-width-percent:0;mso-height-percent:0;mso-width-relative:page;mso-height-relative:page" from="-5.4pt,1.35pt" to="509.4pt,1.35pt" o:gfxdata="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" o:allowincell="f" strokeweight=".16931mm"/>
+              <v:line w14:anchorId="6BBD1ED5" id="Line 11" o:spid="_x0000_s1026" style="position:absolute;z-index:-251647488;visibility:visible;mso-wrap-style:square;mso-width-percent:0;mso-height-percent:0;mso-wrap-distance-left:9pt;mso-wrap-distance-top:0;mso-wrap-distance-right:9pt;mso-wrap-distance-bottom:0;mso-position-horizontal:absolute;mso-position-horizontal-relative:text;mso-position-vertical:absolute;mso-position-vertical-relative:text;mso-width-percent:0;mso-height-percent:0;mso-width-relative:page;mso-height-relative:page" from="-5.4pt,1.35pt" to="509.4pt,1.35pt" o:gfxdata="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" o:allowincell="f" strokeweight=".16931mm"/>
             </w:pict>
           </mc:Fallback>
         </mc:AlternateContent>
@@ -4082,10 +4671,9 @@
         <w:widowControl w:val="0"/>
         <w:numPr>
           <w:ilvl w:val="0"/>
-          <w:numId w:val="3"/>
+          <w:numId w:val="1"/>
         </w:numPr>
         <w:tabs>
-          <w:tab w:val="clear" w:pos="720"/>
           <w:tab w:val="num" w:pos="260"/>
         </w:tabs>
         <w:overflowPunct w:val="0"/>
@@ -4105,48 +4693,21 @@
       <w:r>
         <w:rPr>
           <w:rFonts w:cs="Calibri"/>
-          <w:b/>
-          <w:bCs/>
-        </w:rPr>
-        <w:t xml:space="preserve">Hackathon @Kony (Mar-18): </w:t>
-      </w:r>
-      <w:r>
-        <w:rPr>
-          <w:rFonts w:cs="Calibri"/>
-        </w:rPr>
-        <w:t xml:space="preserve">Got </w:t>
-      </w:r>
-      <w:r>
-        <w:rPr>
-          <w:rFonts w:cs="Calibri"/>
-        </w:rPr>
-        <w:t xml:space="preserve">an </w:t>
-      </w:r>
-      <w:r>
-        <w:rPr>
-          <w:rFonts w:cs="Calibri"/>
-          <w:noProof/>
-        </w:rPr>
-        <w:t>award</w:t>
-      </w:r>
-      <w:r>
-        <w:rPr>
-          <w:rFonts w:cs="Calibri"/>
-        </w:rPr>
-        <w:t xml:space="preserve"> for </w:t>
-      </w:r>
-      <w:r>
-        <w:rPr>
-          <w:rFonts w:cs="Calibri"/>
-          <w:b/>
-        </w:rPr>
-        <w:t>First Submission</w:t>
-      </w:r>
-      <w:r>
-        <w:rPr>
-          <w:rFonts w:cs="Calibri"/>
-        </w:rPr>
-        <w:t xml:space="preserve"> of Kony Marketplace Component.</w:t>
+        </w:rPr>
+        <w:t>Date of birth: 7</w:t>
+      </w:r>
+      <w:r>
+        <w:rPr>
+          <w:rFonts w:cs="Calibri"/>
+          <w:vertAlign w:val="superscript"/>
+        </w:rPr>
+        <w:t>th</w:t>
+      </w:r>
+      <w:r>
+        <w:rPr>
+          <w:rFonts w:cs="Calibri"/>
+        </w:rPr>
+        <w:t xml:space="preserve"> Nov 1995 </w:t>
       </w:r>
     </w:p>
     <w:p>
@@ -4154,10 +4715,9 @@
         <w:widowControl w:val="0"/>
         <w:numPr>
           <w:ilvl w:val="0"/>
-          <w:numId w:val="3"/>
+          <w:numId w:val="1"/>
         </w:numPr>
         <w:tabs>
-          <w:tab w:val="clear" w:pos="720"/>
           <w:tab w:val="num" w:pos="260"/>
         </w:tabs>
         <w:overflowPunct w:val="0"/>
@@ -4177,32 +4737,14 @@
       <w:r>
         <w:rPr>
           <w:rFonts w:cs="Calibri"/>
-          <w:b/>
-          <w:bCs/>
-        </w:rPr>
-        <w:t>Google ML-Education (</w:t>
-      </w:r>
-      <w:r>
-        <w:rPr>
-          <w:rFonts w:cs="Calibri"/>
-          <w:b/>
-          <w:bCs/>
-        </w:rPr>
-        <w:t>2017</w:t>
-      </w:r>
-      <w:r>
-        <w:rPr>
-          <w:rFonts w:cs="Calibri"/>
-          <w:b/>
-          <w:bCs/>
-        </w:rPr>
-        <w:t xml:space="preserve">): </w:t>
-      </w:r>
-      <w:r>
-        <w:rPr>
-          <w:rFonts w:cs="Calibri"/>
-        </w:rPr>
-        <w:t>Attended Google’s Machine Learning session using Tensor-flow at Google HQ.</w:t>
+        </w:rPr>
+        <w:t>Languages: English and Hindi</w:t>
+      </w:r>
+      <w:r>
+        <w:rPr>
+          <w:rFonts w:cs="Calibri"/>
+        </w:rPr>
+        <w:tab/>
       </w:r>
     </w:p>
     <w:p>
@@ -4210,10 +4752,9 @@
         <w:widowControl w:val="0"/>
         <w:numPr>
           <w:ilvl w:val="0"/>
-          <w:numId w:val="3"/>
+          <w:numId w:val="1"/>
         </w:numPr>
         <w:tabs>
-          <w:tab w:val="clear" w:pos="720"/>
           <w:tab w:val="num" w:pos="260"/>
         </w:tabs>
         <w:overflowPunct w:val="0"/>
@@ -4233,214 +4774,23 @@
       <w:r>
         <w:rPr>
           <w:rFonts w:cs="Calibri"/>
+        </w:rPr>
+        <w:t>Nationality: Indian</w:t>
+      </w:r>
+    </w:p>
+    <w:p>
+      <w:pPr>
+        <w:widowControl w:val="0"/>
+        <w:overflowPunct w:val="0"/>
+        <w:autoSpaceDE w:val="0"/>
+        <w:autoSpaceDN w:val="0"/>
+        <w:adjustRightInd w:val="0"/>
+        <w:spacing w:after="0" w:line="240" w:lineRule="auto"/>
+        <w:jc w:val="both"/>
+        <w:rPr>
+          <w:rFonts w:cs="Calibri"/>
           <w:b/>
           <w:bCs/>
-        </w:rPr>
-        <w:t>Deep Learning Certification (</w:t>
-      </w:r>
-      <w:r>
-        <w:rPr>
-          <w:rFonts w:cs="Calibri"/>
-          <w:b/>
-          <w:bCs/>
-        </w:rPr>
-        <w:t>2017</w:t>
-      </w:r>
-      <w:r>
-        <w:rPr>
-          <w:rFonts w:cs="Calibri"/>
-          <w:b/>
-          <w:bCs/>
-        </w:rPr>
-        <w:t>):</w:t>
-      </w:r>
-      <w:r>
-        <w:rPr>
-          <w:rFonts w:ascii="Arial" w:hAnsi="Arial" w:cs="Arial"/>
-          <w:color w:val="000066"/>
-          <w:sz w:val="12"/>
-          <w:szCs w:val="12"/>
-        </w:rPr>
-        <w:t xml:space="preserve"> </w:t>
-      </w:r>
-      <w:r>
-        <w:rPr>
-          <w:rFonts w:cs="Calibri"/>
-        </w:rPr>
-        <w:t xml:space="preserve">Certified in three out of five </w:t>
-      </w:r>
-      <w:r>
-        <w:rPr>
-          <w:rFonts w:cs="Calibri"/>
-          <w:b/>
-        </w:rPr>
-        <w:t>C</w:t>
-      </w:r>
-      <w:r>
-        <w:rPr>
-          <w:rFonts w:cs="Calibri"/>
-          <w:b/>
-        </w:rPr>
-        <w:t>oursera</w:t>
-      </w:r>
-      <w:r>
-        <w:rPr>
-          <w:rFonts w:cs="Calibri"/>
-        </w:rPr>
-        <w:t>’s</w:t>
-      </w:r>
-      <w:r>
-        <w:rPr>
-          <w:rFonts w:cs="Calibri"/>
-          <w:b/>
-        </w:rPr>
-        <w:t xml:space="preserve"> </w:t>
-      </w:r>
-      <w:r>
-        <w:rPr>
-          <w:rFonts w:cs="Calibri"/>
-        </w:rPr>
-        <w:t>deep learning courses.</w:t>
-      </w:r>
-    </w:p>
-    <w:p>
-      <w:pPr>
-        <w:widowControl w:val="0"/>
-        <w:numPr>
-          <w:ilvl w:val="0"/>
-          <w:numId w:val="3"/>
-        </w:numPr>
-        <w:tabs>
-          <w:tab w:val="clear" w:pos="720"/>
-          <w:tab w:val="num" w:pos="260"/>
-        </w:tabs>
-        <w:overflowPunct w:val="0"/>
-        <w:autoSpaceDE w:val="0"/>
-        <w:autoSpaceDN w:val="0"/>
-        <w:adjustRightInd w:val="0"/>
-        <w:spacing w:after="0" w:line="240" w:lineRule="auto"/>
-        <w:ind w:left="260" w:hanging="188"/>
-        <w:jc w:val="both"/>
-        <w:rPr>
-          <w:rFonts w:ascii="Arial" w:hAnsi="Arial" w:cs="Arial"/>
-          <w:color w:val="000066"/>
-          <w:sz w:val="12"/>
-          <w:szCs w:val="12"/>
-        </w:rPr>
-      </w:pPr>
-      <w:r>
-        <w:rPr>
-          <w:rFonts w:cs="Calibri"/>
-          <w:b/>
-          <w:bCs/>
-        </w:rPr>
-        <w:t>Microsoft Azure Bootcamp (</w:t>
-      </w:r>
-      <w:r>
-        <w:rPr>
-          <w:rFonts w:cs="Calibri"/>
-          <w:b/>
-          <w:bCs/>
-        </w:rPr>
-        <w:t>2017</w:t>
-      </w:r>
-      <w:r>
-        <w:rPr>
-          <w:rFonts w:cs="Calibri"/>
-          <w:b/>
-          <w:bCs/>
-        </w:rPr>
-        <w:t xml:space="preserve">): </w:t>
-      </w:r>
-      <w:r>
-        <w:rPr>
-          <w:rFonts w:cs="Calibri"/>
-        </w:rPr>
-        <w:t>Attended Microsoft’s session on Microsoft’s Azure ML Cloud services.</w:t>
-      </w:r>
-    </w:p>
-    <w:p>
-      <w:pPr>
-        <w:widowControl w:val="0"/>
-        <w:numPr>
-          <w:ilvl w:val="0"/>
-          <w:numId w:val="3"/>
-        </w:numPr>
-        <w:tabs>
-          <w:tab w:val="clear" w:pos="720"/>
-          <w:tab w:val="num" w:pos="260"/>
-        </w:tabs>
-        <w:overflowPunct w:val="0"/>
-        <w:autoSpaceDE w:val="0"/>
-        <w:autoSpaceDN w:val="0"/>
-        <w:adjustRightInd w:val="0"/>
-        <w:spacing w:after="0" w:line="240" w:lineRule="auto"/>
-        <w:ind w:left="260" w:hanging="188"/>
-        <w:jc w:val="both"/>
-        <w:rPr>
-          <w:rFonts w:ascii="Arial" w:hAnsi="Arial" w:cs="Arial"/>
-          <w:color w:val="000066"/>
-          <w:sz w:val="12"/>
-          <w:szCs w:val="12"/>
-        </w:rPr>
-      </w:pPr>
-      <w:r>
-        <w:rPr>
-          <w:rFonts w:cs="Calibri"/>
-          <w:b/>
-          <w:bCs/>
-        </w:rPr>
-        <w:t xml:space="preserve">Competitive Programming: </w:t>
-      </w:r>
-      <w:r>
-        <w:rPr>
-          <w:rFonts w:cs="Calibri"/>
-        </w:rPr>
-        <w:t xml:space="preserve">Coding on sites like </w:t>
-      </w:r>
-      <w:r>
-        <w:rPr>
-          <w:rFonts w:cs="Calibri"/>
-          <w:b/>
-        </w:rPr>
-        <w:t>https://www.</w:t>
-      </w:r>
-      <w:r>
-        <w:rPr>
-          <w:rFonts w:cs="Calibri"/>
-          <w:b/>
-        </w:rPr>
-        <w:t>h</w:t>
-      </w:r>
-      <w:r>
-        <w:rPr>
-          <w:rFonts w:cs="Calibri"/>
-          <w:b/>
-        </w:rPr>
-        <w:t>ackerrank</w:t>
-      </w:r>
-      <w:r>
-        <w:rPr>
-          <w:rFonts w:cs="Calibri"/>
-          <w:b/>
-        </w:rPr>
-        <w:t>.com.</w:t>
-      </w:r>
-    </w:p>
-    <w:p>
-      <w:pPr>
-        <w:widowControl w:val="0"/>
-        <w:overflowPunct w:val="0"/>
-        <w:autoSpaceDE w:val="0"/>
-        <w:autoSpaceDN w:val="0"/>
-        <w:adjustRightInd w:val="0"/>
-        <w:spacing w:after="0" w:line="240" w:lineRule="auto"/>
-        <w:jc w:val="both"/>
-        <w:rPr>
-          <w:rFonts w:ascii="Arial" w:hAnsi="Arial" w:cs="Arial"/>
-          <w:color w:val="000066"/>
-          <w:sz w:val="12"/>
-          <w:szCs w:val="12"/>
         </w:rPr>
       </w:pPr>
     </w:p>
@@ -6867,7 +7217,7 @@
   <w:style w:type="paragraph" w:default="1" w:styleId="Normal">
     <w:name w:val="Normal"/>
     <w:qFormat/>
-    <w:rsid w:val="00F540DC"/>
+    <w:rsid w:val="005920D5"/>
     <w:pPr>
       <w:spacing w:after="160" w:line="259" w:lineRule="auto"/>
     </w:pPr>

</xml_diff>